<commit_message>
boton imprimir en ticket
</commit_message>
<xml_diff>
--- a/public/plantillas/ReporteCredito.docx
+++ b/public/plantillas/ReporteCredito.docx
@@ -177,8 +177,6 @@
               </w:rPr>
               <w:t>IVA</w:t>
             </w:r>
-            <w:bookmarkStart w:id="0" w:name="_GoBack"/>
-            <w:bookmarkEnd w:id="0"/>
           </w:p>
         </w:tc>
         <w:tc>
@@ -196,14 +194,12 @@
                 <w:b/>
               </w:rPr>
             </w:pPr>
-            <w:proofErr w:type="spellStart"/>
             <w:r>
               <w:rPr>
                 <w:b/>
               </w:rPr>
               <w:t>Imjjrgg</w:t>
             </w:r>
-            <w:proofErr w:type="spellEnd"/>
             <w:r>
               <w:rPr>
                 <w:b/>
@@ -227,21 +223,8 @@
               <w:ind w:left="34" w:right="-391"/>
             </w:pPr>
             <w:r>
-              <w:t>{#</w:t>
-            </w:r>
-            <w:proofErr w:type="spellStart"/>
-            <w:r>
-              <w:t>planPagos</w:t>
-            </w:r>
-            <w:proofErr w:type="spellEnd"/>
-            <w:r>
-              <w:t>}{</w:t>
-            </w:r>
-            <w:proofErr w:type="spellStart"/>
-            <w:r>
-              <w:t>fechaLimite</w:t>
-            </w:r>
-            <w:proofErr w:type="spellEnd"/>
+              <w:t>{#planPagos}{fechaLimite</w:t>
+            </w:r>
             <w:r>
               <w:t>}</w:t>
             </w:r>
@@ -259,15 +242,7 @@
               <w:ind w:right="-1227"/>
             </w:pPr>
             <w:r>
-              <w:t>{numeroPago}-{</w:t>
-            </w:r>
-            <w:proofErr w:type="spellStart"/>
-            <w:r>
-              <w:t>length</w:t>
-            </w:r>
-            <w:proofErr w:type="spellEnd"/>
-            <w:r>
-              <w:t>}</w:t>
+              <w:t>{numeroPago}-{length}</w:t>
             </w:r>
           </w:p>
         </w:tc>
@@ -299,15 +274,7 @@
               <w:ind w:right="-1227"/>
             </w:pPr>
             <w:r>
-              <w:t>{</w:t>
-            </w:r>
-            <w:proofErr w:type="spellStart"/>
-            <w:r>
-              <w:t>interes</w:t>
-            </w:r>
-            <w:proofErr w:type="spellEnd"/>
-            <w:r>
-              <w:t>}</w:t>
+              <w:t>{interes}</w:t>
             </w:r>
           </w:p>
         </w:tc>
@@ -339,15 +306,7 @@
               <w:ind w:right="-1227"/>
             </w:pPr>
             <w:r>
-              <w:t>{</w:t>
-            </w:r>
-            <w:proofErr w:type="spellStart"/>
-            <w:r>
-              <w:t>iva</w:t>
-            </w:r>
-            <w:proofErr w:type="spellEnd"/>
-            <w:r>
-              <w:t>}</w:t>
+              <w:t>{iva}</w:t>
             </w:r>
           </w:p>
         </w:tc>
@@ -370,15 +329,7 @@
               <w:t>cargo</w:t>
             </w:r>
             <w:r>
-              <w:t>}{/</w:t>
-            </w:r>
-            <w:proofErr w:type="spellStart"/>
-            <w:r>
-              <w:t>planPagos</w:t>
-            </w:r>
-            <w:proofErr w:type="spellEnd"/>
-            <w:r>
-              <w:t>}</w:t>
+              <w:t>}{/planPagos}</w:t>
             </w:r>
           </w:p>
         </w:tc>
@@ -389,7 +340,7 @@
         <w:tabs>
           <w:tab w:val="left" w:pos="599"/>
         </w:tabs>
-        <w:ind w:right="-1227"/>
+        <w:ind w:left="-1276" w:right="-1227"/>
       </w:pPr>
     </w:p>
     <w:p>
@@ -420,7 +371,12 @@
       </w:pPr>
     </w:p>
     <w:sectPr>
-      <w:headerReference w:type="default" r:id="rId8"/>
+      <w:headerReference w:type="even" r:id="rId8"/>
+      <w:headerReference w:type="default" r:id="rId9"/>
+      <w:footerReference w:type="even" r:id="rId10"/>
+      <w:footerReference w:type="default" r:id="rId11"/>
+      <w:headerReference w:type="first" r:id="rId12"/>
+      <w:footerReference w:type="first" r:id="rId13"/>
       <w:pgSz w:w="12240" w:h="15840"/>
       <w:pgMar w:top="1417" w:right="1701" w:bottom="1417" w:left="1701" w:header="708" w:footer="708" w:gutter="0"/>
       <w:cols w:space="708"/>
@@ -449,6 +405,36 @@
 </w:endnotes>
 </file>
 
+<file path=word/footer1.xml><?xml version="1.0" encoding="utf-8"?>
+<w:ftr xmlns:wpc="http://schemas.microsoft.com/office/word/2010/wordprocessingCanvas" xmlns:mo="http://schemas.microsoft.com/office/mac/office/2008/main" xmlns:mc="http://schemas.openxmlformats.org/markup-compatibility/2006" xmlns:mv="urn:schemas-microsoft-com:mac:vml" xmlns:o="urn:schemas-microsoft-com:office:office" xmlns:r="http://schemas.openxmlformats.org/officeDocument/2006/relationships" xmlns:m="http://schemas.openxmlformats.org/officeDocument/2006/math" xmlns:v="urn:schemas-microsoft-com:vml" xmlns:wp14="http://schemas.microsoft.com/office/word/2010/wordprocessingDrawing" xmlns:wp="http://schemas.openxmlformats.org/drawingml/2006/wordprocessingDrawing" xmlns:w10="urn:schemas-microsoft-com:office:word" xmlns:w="http://schemas.openxmlformats.org/wordprocessingml/2006/main" xmlns:w14="http://schemas.microsoft.com/office/word/2010/wordml" xmlns:wpg="http://schemas.microsoft.com/office/word/2010/wordprocessingGroup" xmlns:wpi="http://schemas.microsoft.com/office/word/2010/wordprocessingInk" xmlns:wne="http://schemas.microsoft.com/office/word/2006/wordml" xmlns:wps="http://schemas.microsoft.com/office/word/2010/wordprocessingShape" mc:Ignorable="w14 wp14">
+  <w:p>
+    <w:pPr>
+      <w:pStyle w:val="Piedepgina"/>
+    </w:pPr>
+  </w:p>
+</w:ftr>
+</file>
+
+<file path=word/footer2.xml><?xml version="1.0" encoding="utf-8"?>
+<w:ftr xmlns:wpc="http://schemas.microsoft.com/office/word/2010/wordprocessingCanvas" xmlns:mo="http://schemas.microsoft.com/office/mac/office/2008/main" xmlns:mc="http://schemas.openxmlformats.org/markup-compatibility/2006" xmlns:mv="urn:schemas-microsoft-com:mac:vml" xmlns:o="urn:schemas-microsoft-com:office:office" xmlns:r="http://schemas.openxmlformats.org/officeDocument/2006/relationships" xmlns:m="http://schemas.openxmlformats.org/officeDocument/2006/math" xmlns:v="urn:schemas-microsoft-com:vml" xmlns:wp14="http://schemas.microsoft.com/office/word/2010/wordprocessingDrawing" xmlns:wp="http://schemas.openxmlformats.org/drawingml/2006/wordprocessingDrawing" xmlns:w10="urn:schemas-microsoft-com:office:word" xmlns:w="http://schemas.openxmlformats.org/wordprocessingml/2006/main" xmlns:w14="http://schemas.microsoft.com/office/word/2010/wordml" xmlns:wpg="http://schemas.microsoft.com/office/word/2010/wordprocessingGroup" xmlns:wpi="http://schemas.microsoft.com/office/word/2010/wordprocessingInk" xmlns:wne="http://schemas.microsoft.com/office/word/2006/wordml" xmlns:wps="http://schemas.microsoft.com/office/word/2010/wordprocessingShape" mc:Ignorable="w14 wp14">
+  <w:p>
+    <w:pPr>
+      <w:pStyle w:val="Piedepgina"/>
+    </w:pPr>
+  </w:p>
+</w:ftr>
+</file>
+
+<file path=word/footer3.xml><?xml version="1.0" encoding="utf-8"?>
+<w:ftr xmlns:wpc="http://schemas.microsoft.com/office/word/2010/wordprocessingCanvas" xmlns:mo="http://schemas.microsoft.com/office/mac/office/2008/main" xmlns:mc="http://schemas.openxmlformats.org/markup-compatibility/2006" xmlns:mv="urn:schemas-microsoft-com:mac:vml" xmlns:o="urn:schemas-microsoft-com:office:office" xmlns:r="http://schemas.openxmlformats.org/officeDocument/2006/relationships" xmlns:m="http://schemas.openxmlformats.org/officeDocument/2006/math" xmlns:v="urn:schemas-microsoft-com:vml" xmlns:wp14="http://schemas.microsoft.com/office/word/2010/wordprocessingDrawing" xmlns:wp="http://schemas.openxmlformats.org/drawingml/2006/wordprocessingDrawing" xmlns:w10="urn:schemas-microsoft-com:office:word" xmlns:w="http://schemas.openxmlformats.org/wordprocessingml/2006/main" xmlns:w14="http://schemas.microsoft.com/office/word/2010/wordml" xmlns:wpg="http://schemas.microsoft.com/office/word/2010/wordprocessingGroup" xmlns:wpi="http://schemas.microsoft.com/office/word/2010/wordprocessingInk" xmlns:wne="http://schemas.microsoft.com/office/word/2006/wordml" xmlns:wps="http://schemas.microsoft.com/office/word/2010/wordprocessingShape" mc:Ignorable="w14 wp14">
+  <w:p>
+    <w:pPr>
+      <w:pStyle w:val="Piedepgina"/>
+    </w:pPr>
+  </w:p>
+</w:ftr>
+</file>
+
 <file path=word/footnotes.xml><?xml version="1.0" encoding="utf-8"?>
 <w:footnotes xmlns:wpc="http://schemas.microsoft.com/office/word/2010/wordprocessingCanvas" xmlns:mo="http://schemas.microsoft.com/office/mac/office/2008/main" xmlns:mc="http://schemas.openxmlformats.org/markup-compatibility/2006" xmlns:mv="urn:schemas-microsoft-com:mac:vml" xmlns:o="urn:schemas-microsoft-com:office:office" xmlns:r="http://schemas.openxmlformats.org/officeDocument/2006/relationships" xmlns:m="http://schemas.openxmlformats.org/officeDocument/2006/math" xmlns:v="urn:schemas-microsoft-com:vml" xmlns:wp14="http://schemas.microsoft.com/office/word/2010/wordprocessingDrawing" xmlns:wp="http://schemas.openxmlformats.org/drawingml/2006/wordprocessingDrawing" xmlns:w10="urn:schemas-microsoft-com:office:word" xmlns:w="http://schemas.openxmlformats.org/wordprocessingml/2006/main" xmlns:w14="http://schemas.microsoft.com/office/word/2010/wordml" xmlns:wpg="http://schemas.microsoft.com/office/word/2010/wordprocessingGroup" xmlns:wpi="http://schemas.microsoft.com/office/word/2010/wordprocessingInk" xmlns:wne="http://schemas.microsoft.com/office/word/2006/wordml" xmlns:wps="http://schemas.microsoft.com/office/word/2010/wordprocessingShape" mc:Ignorable="w14 wp14">
   <w:footnote w:type="separator" w:id="-1">
@@ -469,6 +455,16 @@
 </file>
 
 <file path=word/header1.xml><?xml version="1.0" encoding="utf-8"?>
+<w:hdr xmlns:wpc="http://schemas.microsoft.com/office/word/2010/wordprocessingCanvas" xmlns:mo="http://schemas.microsoft.com/office/mac/office/2008/main" xmlns:mc="http://schemas.openxmlformats.org/markup-compatibility/2006" xmlns:mv="urn:schemas-microsoft-com:mac:vml" xmlns:o="urn:schemas-microsoft-com:office:office" xmlns:r="http://schemas.openxmlformats.org/officeDocument/2006/relationships" xmlns:m="http://schemas.openxmlformats.org/officeDocument/2006/math" xmlns:v="urn:schemas-microsoft-com:vml" xmlns:wp14="http://schemas.microsoft.com/office/word/2010/wordprocessingDrawing" xmlns:wp="http://schemas.openxmlformats.org/drawingml/2006/wordprocessingDrawing" xmlns:w10="urn:schemas-microsoft-com:office:word" xmlns:w="http://schemas.openxmlformats.org/wordprocessingml/2006/main" xmlns:w14="http://schemas.microsoft.com/office/word/2010/wordml" xmlns:wpg="http://schemas.microsoft.com/office/word/2010/wordprocessingGroup" xmlns:wpi="http://schemas.microsoft.com/office/word/2010/wordprocessingInk" xmlns:wne="http://schemas.microsoft.com/office/word/2006/wordml" xmlns:wps="http://schemas.microsoft.com/office/word/2010/wordprocessingShape" mc:Ignorable="w14 wp14">
+  <w:p>
+    <w:pPr>
+      <w:pStyle w:val="Encabezado"/>
+    </w:pPr>
+  </w:p>
+</w:hdr>
+</file>
+
+<file path=word/header2.xml><?xml version="1.0" encoding="utf-8"?>
 <w:hdr xmlns:wpc="http://schemas.microsoft.com/office/word/2010/wordprocessingCanvas" xmlns:mo="http://schemas.microsoft.com/office/mac/office/2008/main" xmlns:mc="http://schemas.openxmlformats.org/markup-compatibility/2006" xmlns:mv="urn:schemas-microsoft-com:mac:vml" xmlns:o="urn:schemas-microsoft-com:office:office" xmlns:r="http://schemas.openxmlformats.org/officeDocument/2006/relationships" xmlns:m="http://schemas.openxmlformats.org/officeDocument/2006/math" xmlns:v="urn:schemas-microsoft-com:vml" xmlns:wp14="http://schemas.microsoft.com/office/word/2010/wordprocessingDrawing" xmlns:wp="http://schemas.openxmlformats.org/drawingml/2006/wordprocessingDrawing" xmlns:w10="urn:schemas-microsoft-com:office:word" xmlns:w="http://schemas.openxmlformats.org/wordprocessingml/2006/main" xmlns:w14="http://schemas.microsoft.com/office/word/2010/wordml" xmlns:wpg="http://schemas.microsoft.com/office/word/2010/wordprocessingGroup" xmlns:wpi="http://schemas.microsoft.com/office/word/2010/wordprocessingInk" xmlns:wne="http://schemas.microsoft.com/office/word/2006/wordml" xmlns:wps="http://schemas.microsoft.com/office/word/2010/wordprocessingShape" mc:Ignorable="w14 wp14">
   <w:p>
     <w:pPr>
@@ -507,15 +503,7 @@
       <w:ind w:left="-1276" w:right="-1227"/>
     </w:pPr>
     <w:r>
-      <w:t>Periodo de pago: {periodo}, Duración: {</w:t>
-    </w:r>
-    <w:proofErr w:type="spellStart"/>
-    <w:r>
-      <w:t>duracion</w:t>
-    </w:r>
-    <w:proofErr w:type="spellEnd"/>
-    <w:r>
-      <w:t>}</w:t>
+      <w:t>Periodo de pago: {periodo}, Duración: {duracion}</w:t>
     </w:r>
   </w:p>
   <w:p>
@@ -533,7 +521,34 @@
   <w:p>
     <w:pPr>
       <w:pStyle w:val="Encabezado"/>
+      <w:pBdr>
+        <w:bottom w:val="single" w:sz="12" w:space="1" w:color="auto"/>
+      </w:pBdr>
+      <w:ind w:left="-1276" w:right="-1227"/>
+    </w:pPr>
+    <w:r>
+      <w:t>Importe Total: {total</w:t>
+    </w:r>
+    <w:bookmarkStart w:id="0" w:name="_GoBack"/>
+    <w:bookmarkEnd w:id="0"/>
+    <w:r>
+      <w:t>}</w:t>
+    </w:r>
+  </w:p>
+  <w:p>
+    <w:pPr>
+      <w:pStyle w:val="Encabezado"/>
       <w:ind w:left="-1134" w:right="-1227"/>
+    </w:pPr>
+  </w:p>
+</w:hdr>
+</file>
+
+<file path=word/header3.xml><?xml version="1.0" encoding="utf-8"?>
+<w:hdr xmlns:wpc="http://schemas.microsoft.com/office/word/2010/wordprocessingCanvas" xmlns:mo="http://schemas.microsoft.com/office/mac/office/2008/main" xmlns:mc="http://schemas.openxmlformats.org/markup-compatibility/2006" xmlns:mv="urn:schemas-microsoft-com:mac:vml" xmlns:o="urn:schemas-microsoft-com:office:office" xmlns:r="http://schemas.openxmlformats.org/officeDocument/2006/relationships" xmlns:m="http://schemas.openxmlformats.org/officeDocument/2006/math" xmlns:v="urn:schemas-microsoft-com:vml" xmlns:wp14="http://schemas.microsoft.com/office/word/2010/wordprocessingDrawing" xmlns:wp="http://schemas.openxmlformats.org/drawingml/2006/wordprocessingDrawing" xmlns:w10="urn:schemas-microsoft-com:office:word" xmlns:w="http://schemas.openxmlformats.org/wordprocessingml/2006/main" xmlns:w14="http://schemas.microsoft.com/office/word/2010/wordml" xmlns:wpg="http://schemas.microsoft.com/office/word/2010/wordprocessingGroup" xmlns:wpi="http://schemas.microsoft.com/office/word/2010/wordprocessingInk" xmlns:wne="http://schemas.microsoft.com/office/word/2006/wordml" xmlns:wps="http://schemas.microsoft.com/office/word/2010/wordprocessingShape" mc:Ignorable="w14 wp14">
+  <w:p>
+    <w:pPr>
+      <w:pStyle w:val="Encabezado"/>
     </w:pPr>
   </w:p>
 </w:hdr>
@@ -1378,7 +1393,7 @@
 </file>
 
 <file path=customXml/itemProps1.xml><?xml version="1.0" encoding="utf-8"?>
-<ds:datastoreItem xmlns:ds="http://schemas.openxmlformats.org/officeDocument/2006/customXml" ds:itemID="{508A6F54-6FA9-CC4F-A24B-DB7935F20200}">
+<ds:datastoreItem xmlns:ds="http://schemas.openxmlformats.org/officeDocument/2006/customXml" ds:itemID="{1CE3C711-5C93-4E4B-B12E-A24F84DFD7EB}">
   <ds:schemaRefs>
     <ds:schemaRef ds:uri="http://schemas.openxmlformats.org/officeDocument/2006/bibliography"/>
   </ds:schemaRefs>

</xml_diff>

<commit_message>
Avance Vales VAles Activos
</commit_message>
<xml_diff>
--- a/public/plantillas/ReporteCredito.docx
+++ b/public/plantillas/ReporteCredito.docx
@@ -110,19 +110,16 @@
       <w:r>
         <w:t>Cliente: {cliente}</w:t>
       </w:r>
-      <w:r>
-        <w:tab/>
-      </w:r>
-      <w:r>
-        <w:tab/>
-        <w:t>Fecha: {fecha}</w:t>
-      </w:r>
     </w:p>
     <w:p>
       <w:pPr>
         <w:pStyle w:val="Encabezado"/>
         <w:ind w:left="-1276" w:right="-1227"/>
+        <w:jc w:val="right"/>
       </w:pPr>
+      <w:r>
+        <w:t>Fecha: {fecha}</w:t>
+      </w:r>
     </w:p>
     <w:p>
       <w:pPr>
@@ -228,22 +225,20 @@
               <w:tabs>
                 <w:tab w:val="center" w:pos="865"/>
               </w:tabs>
-              <w:ind w:left="-529"/>
+              <w:jc w:val="center"/>
               <w:rPr>
                 <w:b/>
+                <w:sz w:val="20"/>
+                <w:szCs w:val="20"/>
               </w:rPr>
             </w:pPr>
+            <w:bookmarkStart w:id="0" w:name="_GoBack"/>
             <w:r>
               <w:rPr>
                 <w:b/>
-              </w:rPr>
-              <w:t>Fe</w:t>
-            </w:r>
-            <w:r>
-              <w:rPr>
-                <w:b/>
-              </w:rPr>
-              <w:tab/>
+                <w:sz w:val="20"/>
+                <w:szCs w:val="20"/>
+              </w:rPr>
               <w:t>Fecha de pago</w:t>
             </w:r>
           </w:p>
@@ -256,16 +251,20 @@
           <w:p>
             <w:pPr>
               <w:tabs>
-                <w:tab w:val="left" w:pos="599"/>
+                <w:tab w:val="center" w:pos="865"/>
               </w:tabs>
-              <w:ind w:right="-1227"/>
+              <w:jc w:val="center"/>
               <w:rPr>
                 <w:b/>
+                <w:sz w:val="20"/>
+                <w:szCs w:val="20"/>
               </w:rPr>
             </w:pPr>
             <w:r>
               <w:rPr>
                 <w:b/>
+                <w:sz w:val="20"/>
+                <w:szCs w:val="20"/>
               </w:rPr>
               <w:t>Pago</w:t>
             </w:r>
@@ -279,16 +278,20 @@
           <w:p>
             <w:pPr>
               <w:tabs>
-                <w:tab w:val="left" w:pos="599"/>
+                <w:tab w:val="center" w:pos="865"/>
               </w:tabs>
-              <w:ind w:right="-1227"/>
+              <w:jc w:val="center"/>
               <w:rPr>
                 <w:b/>
+                <w:sz w:val="20"/>
+                <w:szCs w:val="20"/>
               </w:rPr>
             </w:pPr>
             <w:r>
               <w:rPr>
                 <w:b/>
+                <w:sz w:val="20"/>
+                <w:szCs w:val="20"/>
               </w:rPr>
               <w:t>Capital</w:t>
             </w:r>
@@ -302,16 +305,20 @@
           <w:p>
             <w:pPr>
               <w:tabs>
-                <w:tab w:val="left" w:pos="599"/>
+                <w:tab w:val="center" w:pos="865"/>
               </w:tabs>
-              <w:ind w:right="-1227"/>
+              <w:jc w:val="center"/>
               <w:rPr>
                 <w:b/>
+                <w:sz w:val="20"/>
+                <w:szCs w:val="20"/>
               </w:rPr>
             </w:pPr>
             <w:r>
               <w:rPr>
                 <w:b/>
+                <w:sz w:val="20"/>
+                <w:szCs w:val="20"/>
               </w:rPr>
               <w:t>Interés</w:t>
             </w:r>
@@ -325,16 +332,20 @@
           <w:p>
             <w:pPr>
               <w:tabs>
-                <w:tab w:val="left" w:pos="599"/>
+                <w:tab w:val="center" w:pos="865"/>
               </w:tabs>
-              <w:ind w:right="-1227"/>
+              <w:jc w:val="center"/>
               <w:rPr>
                 <w:b/>
+                <w:sz w:val="20"/>
+                <w:szCs w:val="20"/>
               </w:rPr>
             </w:pPr>
             <w:r>
               <w:rPr>
                 <w:b/>
+                <w:sz w:val="20"/>
+                <w:szCs w:val="20"/>
               </w:rPr>
               <w:t>Seguro</w:t>
             </w:r>
@@ -348,17 +359,20 @@
           <w:p>
             <w:pPr>
               <w:tabs>
-                <w:tab w:val="left" w:pos="599"/>
+                <w:tab w:val="center" w:pos="865"/>
               </w:tabs>
-              <w:ind w:right="-52"/>
               <w:jc w:val="center"/>
               <w:rPr>
                 <w:b/>
+                <w:sz w:val="20"/>
+                <w:szCs w:val="20"/>
               </w:rPr>
             </w:pPr>
             <w:r>
               <w:rPr>
                 <w:b/>
+                <w:sz w:val="20"/>
+                <w:szCs w:val="20"/>
               </w:rPr>
               <w:t>IVA</w:t>
             </w:r>
@@ -373,21 +387,24 @@
             <w:pPr>
               <w:tabs>
                 <w:tab w:val="left" w:pos="-10"/>
+                <w:tab w:val="center" w:pos="865"/>
               </w:tabs>
-              <w:ind w:left="-108" w:right="-108"/>
+              <w:ind w:left="-108"/>
               <w:jc w:val="center"/>
               <w:rPr>
                 <w:b/>
+                <w:sz w:val="20"/>
+                <w:szCs w:val="20"/>
               </w:rPr>
             </w:pPr>
             <w:r>
               <w:rPr>
                 <w:b/>
+                <w:sz w:val="20"/>
+                <w:szCs w:val="20"/>
               </w:rPr>
               <w:t>Importe</w:t>
             </w:r>
-            <w:bookmarkStart w:id="0" w:name="_GoBack"/>
-            <w:bookmarkEnd w:id="0"/>
           </w:p>
         </w:tc>
         <w:tc>
@@ -399,16 +416,22 @@
             <w:pPr>
               <w:tabs>
                 <w:tab w:val="left" w:pos="-10"/>
+                <w:tab w:val="center" w:pos="865"/>
               </w:tabs>
-              <w:ind w:left="-1276" w:right="-1227"/>
+              <w:ind w:left="-1276"/>
+              <w:jc w:val="center"/>
               <w:rPr>
                 <w:b/>
+                <w:sz w:val="20"/>
+                <w:szCs w:val="20"/>
               </w:rPr>
             </w:pPr>
             <w:proofErr w:type="spellStart"/>
             <w:r>
               <w:rPr>
                 <w:b/>
+                <w:sz w:val="20"/>
+                <w:szCs w:val="20"/>
               </w:rPr>
               <w:t>Imjjrgg</w:t>
             </w:r>
@@ -416,6 +439,8 @@
             <w:r>
               <w:rPr>
                 <w:b/>
+                <w:sz w:val="20"/>
+                <w:szCs w:val="20"/>
               </w:rPr>
               <w:tab/>
               <w:t>Saldo a liquidar</w:t>
@@ -423,6 +448,7 @@
           </w:p>
         </w:tc>
       </w:tr>
+      <w:bookmarkEnd w:id="0"/>
       <w:tr>
         <w:trPr>
           <w:trHeight w:val="67"/>
@@ -797,34 +823,7 @@
         <w:tabs>
           <w:tab w:val="left" w:pos="599"/>
         </w:tabs>
-        <w:ind w:left="-1276" w:right="-1227"/>
-      </w:pPr>
-    </w:p>
-    <w:p>
-      <w:pPr>
-        <w:tabs>
-          <w:tab w:val="left" w:pos="599"/>
-        </w:tabs>
-        <w:ind w:left="-1276" w:right="-1227"/>
-      </w:pPr>
-      <w:r>
-        <w:tab/>
-      </w:r>
-    </w:p>
-    <w:p>
-      <w:pPr>
-        <w:tabs>
-          <w:tab w:val="left" w:pos="599"/>
-        </w:tabs>
-        <w:ind w:left="-1276" w:right="-1227"/>
-      </w:pPr>
-    </w:p>
-    <w:p>
-      <w:pPr>
-        <w:tabs>
-          <w:tab w:val="left" w:pos="599"/>
-        </w:tabs>
-        <w:ind w:left="-1276" w:right="-1227"/>
+        <w:ind w:right="-1227"/>
       </w:pPr>
     </w:p>
     <w:sectPr>
@@ -1768,7 +1767,7 @@
 </file>
 
 <file path=customXml/itemProps1.xml><?xml version="1.0" encoding="utf-8"?>
-<ds:datastoreItem xmlns:ds="http://schemas.openxmlformats.org/officeDocument/2006/customXml" ds:itemID="{EF0C68A6-C33F-944D-8BB6-AB3B0D2880CB}">
+<ds:datastoreItem xmlns:ds="http://schemas.openxmlformats.org/officeDocument/2006/customXml" ds:itemID="{44D966C3-3220-754A-8743-94662CD2DB8A}">
   <ds:schemaRefs>
     <ds:schemaRef ds:uri="http://schemas.openxmlformats.org/officeDocument/2006/bibliography"/>
   </ds:schemaRefs>

</xml_diff>